<commit_message>
added photo :v, the police is comming :v
</commit_message>
<xml_diff>
--- a/docs/Documentacion.docx
+++ b/docs/Documentacion.docx
@@ -13,8 +13,6 @@
           <w:lang w:val="es-ES"/>
         </w:rPr>
       </w:pPr>
-      <w:bookmarkStart w:id="0" w:name="_GoBack"/>
-      <w:bookmarkEnd w:id="0"/>
       <w:r>
         <w:rPr>
           <w:b/>
@@ -27,1921 +25,14 @@
       </w:r>
     </w:p>
     <w:p/>
-    <w:p/>
     <w:p>
       <w:pPr>
         <w:rPr>
           <w:lang w:val="es-ES"/>
         </w:rPr>
       </w:pPr>
-      <w:r>
-        <w:rPr>
-          <w:lang w:val="es-ES"/>
-        </w:rPr>
-        <w:t>1:</w:t>
-      </w:r>
-    </w:p>
-    <w:tbl>
-      <w:tblPr>
-        <w:tblW w:w="0" w:type="auto"/>
-        <w:tblLook w:val="04A0" w:firstRow="1" w:lastRow="0" w:firstColumn="1" w:lastColumn="0" w:noHBand="0" w:noVBand="1"/>
-      </w:tblPr>
-      <w:tblGrid>
-        <w:gridCol w:w="1691"/>
-        <w:gridCol w:w="7127"/>
-      </w:tblGrid>
-      <w:tr>
-        <w:tc>
-          <w:tcPr>
-            <w:tcW w:w="1691" w:type="dxa"/>
-            <w:tcBorders>
-              <w:top w:val="single" w:sz="8" w:space="0" w:color="000000"/>
-              <w:left w:val="single" w:sz="8" w:space="0" w:color="000000"/>
-              <w:bottom w:val="single" w:sz="8" w:space="0" w:color="000000"/>
-              <w:right w:val="single" w:sz="8" w:space="0" w:color="000000"/>
-            </w:tcBorders>
-            <w:tcMar>
-              <w:top w:w="100" w:type="dxa"/>
-              <w:left w:w="100" w:type="dxa"/>
-              <w:bottom w:w="100" w:type="dxa"/>
-              <w:right w:w="100" w:type="dxa"/>
-            </w:tcMar>
-            <w:hideMark/>
-          </w:tcPr>
-          <w:p>
-            <w:pPr>
-              <w:rPr>
-                <w:lang w:val="es-ES"/>
-              </w:rPr>
-            </w:pPr>
-            <w:r>
-              <w:rPr>
-                <w:b/>
-                <w:bCs/>
-                <w:color w:val="000000"/>
-                <w:lang w:val="es-ES"/>
-              </w:rPr>
-              <w:t>Nombre</w:t>
-            </w:r>
-          </w:p>
-        </w:tc>
-        <w:tc>
-          <w:tcPr>
-            <w:tcW w:w="7127" w:type="dxa"/>
-            <w:tcBorders>
-              <w:top w:val="single" w:sz="8" w:space="0" w:color="000000"/>
-              <w:left w:val="single" w:sz="8" w:space="0" w:color="000000"/>
-              <w:bottom w:val="single" w:sz="8" w:space="0" w:color="000000"/>
-              <w:right w:val="single" w:sz="8" w:space="0" w:color="000000"/>
-            </w:tcBorders>
-            <w:tcMar>
-              <w:top w:w="100" w:type="dxa"/>
-              <w:left w:w="100" w:type="dxa"/>
-              <w:bottom w:w="100" w:type="dxa"/>
-              <w:right w:w="100" w:type="dxa"/>
-            </w:tcMar>
-            <w:hideMark/>
-          </w:tcPr>
-          <w:p>
-            <w:pPr>
-              <w:rPr>
-                <w:lang w:val="es-ES"/>
-              </w:rPr>
-            </w:pPr>
-            <w:r>
-              <w:rPr>
-                <w:lang w:val="es-ES"/>
-              </w:rPr>
-              <w:t>ClosestVertex</w:t>
-            </w:r>
-          </w:p>
-        </w:tc>
-      </w:tr>
-      <w:tr>
-        <w:tc>
-          <w:tcPr>
-            <w:tcW w:w="1691" w:type="dxa"/>
-            <w:tcBorders>
-              <w:top w:val="single" w:sz="8" w:space="0" w:color="000000"/>
-              <w:left w:val="single" w:sz="8" w:space="0" w:color="000000"/>
-              <w:bottom w:val="single" w:sz="8" w:space="0" w:color="000000"/>
-              <w:right w:val="single" w:sz="8" w:space="0" w:color="000000"/>
-            </w:tcBorders>
-            <w:tcMar>
-              <w:top w:w="100" w:type="dxa"/>
-              <w:left w:w="100" w:type="dxa"/>
-              <w:bottom w:w="100" w:type="dxa"/>
-              <w:right w:w="100" w:type="dxa"/>
-            </w:tcMar>
-            <w:hideMark/>
-          </w:tcPr>
-          <w:p>
-            <w:pPr>
-              <w:rPr>
-                <w:lang w:val="es-ES"/>
-              </w:rPr>
-            </w:pPr>
-            <w:r>
-              <w:rPr>
-                <w:b/>
-                <w:bCs/>
-                <w:color w:val="000000"/>
-                <w:lang w:val="es-ES"/>
-              </w:rPr>
-              <w:t>Resumen</w:t>
-            </w:r>
-          </w:p>
-        </w:tc>
-        <w:tc>
-          <w:tcPr>
-            <w:tcW w:w="7127" w:type="dxa"/>
-            <w:tcBorders>
-              <w:top w:val="single" w:sz="8" w:space="0" w:color="000000"/>
-              <w:left w:val="single" w:sz="8" w:space="0" w:color="000000"/>
-              <w:bottom w:val="single" w:sz="8" w:space="0" w:color="000000"/>
-              <w:right w:val="single" w:sz="8" w:space="0" w:color="000000"/>
-            </w:tcBorders>
-            <w:tcMar>
-              <w:top w:w="100" w:type="dxa"/>
-              <w:left w:w="100" w:type="dxa"/>
-              <w:bottom w:w="100" w:type="dxa"/>
-              <w:right w:w="100" w:type="dxa"/>
-            </w:tcMar>
-            <w:hideMark/>
-          </w:tcPr>
-          <w:p>
-            <w:pPr>
-              <w:rPr>
-                <w:lang w:val="es-ES"/>
-              </w:rPr>
-            </w:pPr>
-            <w:r>
-              <w:rPr>
-                <w:lang w:val="es-ES"/>
-              </w:rPr>
-              <w:t>Dado un punto identificable por su latitud y longitud, se busca el vértice más cercano, según sui distancia harvesiana.</w:t>
-            </w:r>
-          </w:p>
-        </w:tc>
-      </w:tr>
-      <w:tr>
-        <w:tc>
-          <w:tcPr>
-            <w:tcW w:w="1691" w:type="dxa"/>
-            <w:tcBorders>
-              <w:top w:val="single" w:sz="8" w:space="0" w:color="000000"/>
-              <w:left w:val="single" w:sz="8" w:space="0" w:color="000000"/>
-              <w:bottom w:val="single" w:sz="8" w:space="0" w:color="000000"/>
-              <w:right w:val="single" w:sz="8" w:space="0" w:color="000000"/>
-            </w:tcBorders>
-            <w:tcMar>
-              <w:top w:w="100" w:type="dxa"/>
-              <w:left w:w="100" w:type="dxa"/>
-              <w:bottom w:w="100" w:type="dxa"/>
-              <w:right w:w="100" w:type="dxa"/>
-            </w:tcMar>
-            <w:hideMark/>
-          </w:tcPr>
-          <w:p>
-            <w:pPr>
-              <w:rPr>
-                <w:lang w:val="es-ES"/>
-              </w:rPr>
-            </w:pPr>
-            <w:r>
-              <w:rPr>
-                <w:b/>
-                <w:bCs/>
-                <w:color w:val="000000"/>
-                <w:lang w:val="es-ES"/>
-              </w:rPr>
-              <w:t>Entradas</w:t>
-            </w:r>
-          </w:p>
-        </w:tc>
-        <w:tc>
-          <w:tcPr>
-            <w:tcW w:w="7127" w:type="dxa"/>
-            <w:tcBorders>
-              <w:top w:val="single" w:sz="8" w:space="0" w:color="000000"/>
-              <w:left w:val="single" w:sz="8" w:space="0" w:color="000000"/>
-              <w:bottom w:val="single" w:sz="8" w:space="0" w:color="000000"/>
-              <w:right w:val="single" w:sz="8" w:space="0" w:color="000000"/>
-            </w:tcBorders>
-            <w:tcMar>
-              <w:top w:w="100" w:type="dxa"/>
-              <w:left w:w="100" w:type="dxa"/>
-              <w:bottom w:w="100" w:type="dxa"/>
-              <w:right w:w="100" w:type="dxa"/>
-            </w:tcMar>
-            <w:hideMark/>
-          </w:tcPr>
-          <w:p>
-            <w:pPr>
-              <w:rPr>
-                <w:lang w:val="es-ES"/>
-              </w:rPr>
-            </w:pPr>
-            <w:r>
-              <w:rPr>
-                <w:lang w:val="es-ES"/>
-              </w:rPr>
-              <w:t>Lat</w:t>
-            </w:r>
-            <w:r>
-              <w:rPr>
-                <w:lang w:val="es-ES"/>
-              </w:rPr>
-              <w:t xml:space="preserve">itud </w:t>
-            </w:r>
-            <w:r>
-              <w:rPr>
-                <w:lang w:val="es-ES"/>
-              </w:rPr>
-              <w:t>1, long</w:t>
-            </w:r>
-            <w:r>
-              <w:rPr>
-                <w:lang w:val="es-ES"/>
-              </w:rPr>
-              <w:t>itud</w:t>
-            </w:r>
-            <w:r>
-              <w:rPr>
-                <w:lang w:val="es-ES"/>
-              </w:rPr>
-              <w:t>1</w:t>
-            </w:r>
-          </w:p>
-        </w:tc>
-      </w:tr>
-      <w:tr>
-        <w:tc>
-          <w:tcPr>
-            <w:tcW w:w="1691" w:type="dxa"/>
-            <w:tcBorders>
-              <w:top w:val="single" w:sz="8" w:space="0" w:color="000000"/>
-              <w:left w:val="single" w:sz="8" w:space="0" w:color="000000"/>
-              <w:bottom w:val="single" w:sz="8" w:space="0" w:color="000000"/>
-              <w:right w:val="single" w:sz="8" w:space="0" w:color="000000"/>
-            </w:tcBorders>
-            <w:tcMar>
-              <w:top w:w="100" w:type="dxa"/>
-              <w:left w:w="100" w:type="dxa"/>
-              <w:bottom w:w="100" w:type="dxa"/>
-              <w:right w:w="100" w:type="dxa"/>
-            </w:tcMar>
-            <w:hideMark/>
-          </w:tcPr>
-          <w:p>
-            <w:pPr>
-              <w:rPr>
-                <w:lang w:val="es-ES"/>
-              </w:rPr>
-            </w:pPr>
-            <w:r>
-              <w:rPr>
-                <w:b/>
-                <w:bCs/>
-                <w:color w:val="000000"/>
-                <w:lang w:val="es-ES"/>
-              </w:rPr>
-              <w:t>Resultados</w:t>
-            </w:r>
-          </w:p>
-        </w:tc>
-        <w:tc>
-          <w:tcPr>
-            <w:tcW w:w="7127" w:type="dxa"/>
-            <w:tcBorders>
-              <w:top w:val="single" w:sz="8" w:space="0" w:color="000000"/>
-              <w:left w:val="single" w:sz="8" w:space="0" w:color="000000"/>
-              <w:bottom w:val="single" w:sz="8" w:space="0" w:color="000000"/>
-              <w:right w:val="single" w:sz="8" w:space="0" w:color="000000"/>
-            </w:tcBorders>
-            <w:tcMar>
-              <w:top w:w="100" w:type="dxa"/>
-              <w:left w:w="100" w:type="dxa"/>
-              <w:bottom w:w="100" w:type="dxa"/>
-              <w:right w:w="100" w:type="dxa"/>
-            </w:tcMar>
-            <w:hideMark/>
-          </w:tcPr>
-          <w:p>
-            <w:pPr>
-              <w:rPr>
-                <w:lang w:val="es-ES"/>
-              </w:rPr>
-            </w:pPr>
-            <w:r>
-              <w:rPr>
-                <w:lang w:val="es-ES"/>
-              </w:rPr>
-              <w:t>Un objeto de la clase vertice que es el vertice con la menor distancia harvesiana al punto pasado por parametro</w:t>
-            </w:r>
-          </w:p>
-        </w:tc>
-      </w:tr>
-      <w:tr>
-        <w:tc>
-          <w:tcPr>
-            <w:tcW w:w="1691" w:type="dxa"/>
-            <w:tcBorders>
-              <w:top w:val="single" w:sz="8" w:space="0" w:color="000000"/>
-              <w:left w:val="single" w:sz="8" w:space="0" w:color="000000"/>
-              <w:bottom w:val="single" w:sz="8" w:space="0" w:color="000000"/>
-              <w:right w:val="single" w:sz="8" w:space="0" w:color="000000"/>
-            </w:tcBorders>
-            <w:tcMar>
-              <w:top w:w="100" w:type="dxa"/>
-              <w:left w:w="100" w:type="dxa"/>
-              <w:bottom w:w="100" w:type="dxa"/>
-              <w:right w:w="100" w:type="dxa"/>
-            </w:tcMar>
-            <w:hideMark/>
-          </w:tcPr>
-          <w:p>
-            <w:pPr>
-              <w:rPr>
-                <w:lang w:val="es-ES"/>
-              </w:rPr>
-            </w:pPr>
-            <w:r>
-              <w:rPr>
-                <w:b/>
-                <w:bCs/>
-                <w:color w:val="000000"/>
-                <w:lang w:val="es-ES"/>
-              </w:rPr>
-              <w:t>Complejidad</w:t>
-            </w:r>
-          </w:p>
-        </w:tc>
-        <w:tc>
-          <w:tcPr>
-            <w:tcW w:w="7127" w:type="dxa"/>
-            <w:tcBorders>
-              <w:top w:val="single" w:sz="8" w:space="0" w:color="000000"/>
-              <w:left w:val="single" w:sz="8" w:space="0" w:color="000000"/>
-              <w:bottom w:val="single" w:sz="8" w:space="0" w:color="000000"/>
-              <w:right w:val="single" w:sz="8" w:space="0" w:color="000000"/>
-            </w:tcBorders>
-            <w:tcMar>
-              <w:top w:w="100" w:type="dxa"/>
-              <w:left w:w="100" w:type="dxa"/>
-              <w:bottom w:w="100" w:type="dxa"/>
-              <w:right w:w="100" w:type="dxa"/>
-            </w:tcMar>
-            <w:hideMark/>
-          </w:tcPr>
-          <w:p>
-            <w:pPr>
-              <w:rPr>
-                <w:lang w:val="es-ES"/>
-              </w:rPr>
-            </w:pPr>
-            <w:r>
-              <w:rPr>
-                <w:lang w:val="es-ES"/>
-              </w:rPr>
-              <w:t>O</w:t>
-            </w:r>
-            <w:r>
-              <w:rPr>
-                <w:lang w:val="es-ES"/>
-              </w:rPr>
-              <w:t xml:space="preserve"> </w:t>
-            </w:r>
-            <w:r>
-              <w:rPr>
-                <w:lang w:val="es-ES"/>
-              </w:rPr>
-              <w:t>(</w:t>
-            </w:r>
-            <w:r>
-              <w:rPr>
-                <w:lang w:val="es-ES"/>
-              </w:rPr>
-              <w:t>Log N</w:t>
-            </w:r>
-            <w:r>
-              <w:rPr>
-                <w:lang w:val="es-ES"/>
-              </w:rPr>
-              <w:t>)</w:t>
-            </w:r>
-            <w:r>
-              <w:rPr>
-                <w:lang w:val="es-ES"/>
-              </w:rPr>
-              <w:t xml:space="preserve"> en el caso esperado y O(N) en el peor caso</w:t>
-            </w:r>
-            <w:r>
-              <w:rPr>
-                <w:lang w:val="es-ES"/>
-              </w:rPr>
-              <w:t xml:space="preserve"> </w:t>
-            </w:r>
-          </w:p>
-        </w:tc>
-      </w:tr>
-      <w:tr>
-        <w:tc>
-          <w:tcPr>
-            <w:tcW w:w="1691" w:type="dxa"/>
-            <w:tcBorders>
-              <w:top w:val="single" w:sz="8" w:space="0" w:color="000000"/>
-              <w:left w:val="single" w:sz="8" w:space="0" w:color="000000"/>
-              <w:bottom w:val="single" w:sz="8" w:space="0" w:color="000000"/>
-              <w:right w:val="single" w:sz="8" w:space="0" w:color="000000"/>
-            </w:tcBorders>
-            <w:tcMar>
-              <w:top w:w="100" w:type="dxa"/>
-              <w:left w:w="100" w:type="dxa"/>
-              <w:bottom w:w="100" w:type="dxa"/>
-              <w:right w:w="100" w:type="dxa"/>
-            </w:tcMar>
-          </w:tcPr>
-          <w:p>
-            <w:pPr>
-              <w:rPr>
-                <w:b/>
-                <w:bCs/>
-                <w:color w:val="000000"/>
-                <w:lang w:val="es-ES"/>
-              </w:rPr>
-            </w:pPr>
-            <w:r>
-              <w:rPr>
-                <w:b/>
-                <w:bCs/>
-                <w:color w:val="000000"/>
-                <w:lang w:val="es-ES"/>
-              </w:rPr>
-              <w:t>Estructuras a utilizar</w:t>
-            </w:r>
-          </w:p>
-        </w:tc>
-        <w:tc>
-          <w:tcPr>
-            <w:tcW w:w="7127" w:type="dxa"/>
-            <w:tcBorders>
-              <w:top w:val="single" w:sz="8" w:space="0" w:color="000000"/>
-              <w:left w:val="single" w:sz="8" w:space="0" w:color="000000"/>
-              <w:bottom w:val="single" w:sz="8" w:space="0" w:color="000000"/>
-              <w:right w:val="single" w:sz="8" w:space="0" w:color="000000"/>
-            </w:tcBorders>
-            <w:tcMar>
-              <w:top w:w="100" w:type="dxa"/>
-              <w:left w:w="100" w:type="dxa"/>
-              <w:bottom w:w="100" w:type="dxa"/>
-              <w:right w:w="100" w:type="dxa"/>
-            </w:tcMar>
-          </w:tcPr>
-          <w:p>
-            <w:pPr>
-              <w:rPr>
-                <w:lang w:val="es-ES"/>
-              </w:rPr>
-            </w:pPr>
-            <w:r>
-              <w:rPr>
-                <w:lang w:val="es-ES"/>
-              </w:rPr>
-              <w:t xml:space="preserve">Se </w:t>
-            </w:r>
-            <w:r>
-              <w:rPr>
-                <w:lang w:val="es-ES"/>
-              </w:rPr>
-              <w:t>utilizará</w:t>
-            </w:r>
-            <w:r>
-              <w:rPr>
-                <w:lang w:val="es-ES"/>
-              </w:rPr>
-              <w:t xml:space="preserve"> un kd-tree en este caso con k = 2</w:t>
-            </w:r>
-          </w:p>
-        </w:tc>
-      </w:tr>
-    </w:tbl>
-    <w:p>
-      <w:pPr>
-        <w:rPr>
-          <w:lang w:val="es-ES"/>
-        </w:rPr>
-      </w:pPr>
-    </w:p>
-    <w:p>
-      <w:pPr>
-        <w:rPr>
-          <w:lang w:val="es-ES"/>
-        </w:rPr>
-      </w:pPr>
-    </w:p>
-    <w:p>
-      <w:pPr>
-        <w:rPr>
-          <w:lang w:val="es-ES"/>
-        </w:rPr>
-      </w:pPr>
-    </w:p>
-    <w:p>
-      <w:pPr>
-        <w:rPr>
-          <w:lang w:val="es-ES"/>
-        </w:rPr>
-      </w:pPr>
-      <w:r>
-        <w:rPr>
-          <w:lang w:val="es-ES"/>
-        </w:rPr>
-        <w:t xml:space="preserve">2: </w:t>
-      </w:r>
-    </w:p>
-    <w:tbl>
-      <w:tblPr>
-        <w:tblW w:w="0" w:type="auto"/>
-        <w:tblLook w:val="04A0" w:firstRow="1" w:lastRow="0" w:firstColumn="1" w:lastColumn="0" w:noHBand="0" w:noVBand="1"/>
-      </w:tblPr>
-      <w:tblGrid>
-        <w:gridCol w:w="1906"/>
-        <w:gridCol w:w="6912"/>
-      </w:tblGrid>
-      <w:tr>
-        <w:tc>
-          <w:tcPr>
-            <w:tcW w:w="0" w:type="auto"/>
-            <w:tcBorders>
-              <w:top w:val="single" w:sz="8" w:space="0" w:color="000000"/>
-              <w:left w:val="single" w:sz="8" w:space="0" w:color="000000"/>
-              <w:bottom w:val="single" w:sz="8" w:space="0" w:color="000000"/>
-              <w:right w:val="single" w:sz="8" w:space="0" w:color="000000"/>
-            </w:tcBorders>
-            <w:tcMar>
-              <w:top w:w="100" w:type="dxa"/>
-              <w:left w:w="100" w:type="dxa"/>
-              <w:bottom w:w="100" w:type="dxa"/>
-              <w:right w:w="100" w:type="dxa"/>
-            </w:tcMar>
-            <w:hideMark/>
-          </w:tcPr>
-          <w:p>
-            <w:pPr>
-              <w:rPr>
-                <w:lang w:val="es-ES"/>
-              </w:rPr>
-            </w:pPr>
-            <w:r>
-              <w:rPr>
-                <w:b/>
-                <w:bCs/>
-                <w:color w:val="000000"/>
-                <w:lang w:val="es-ES"/>
-              </w:rPr>
-              <w:t>Nombre</w:t>
-            </w:r>
-          </w:p>
-        </w:tc>
-        <w:tc>
-          <w:tcPr>
-            <w:tcW w:w="0" w:type="auto"/>
-            <w:tcBorders>
-              <w:top w:val="single" w:sz="8" w:space="0" w:color="000000"/>
-              <w:left w:val="single" w:sz="8" w:space="0" w:color="000000"/>
-              <w:bottom w:val="single" w:sz="8" w:space="0" w:color="000000"/>
-              <w:right w:val="single" w:sz="8" w:space="0" w:color="000000"/>
-            </w:tcBorders>
-            <w:tcMar>
-              <w:top w:w="100" w:type="dxa"/>
-              <w:left w:w="100" w:type="dxa"/>
-              <w:bottom w:w="100" w:type="dxa"/>
-              <w:right w:w="100" w:type="dxa"/>
-            </w:tcMar>
-            <w:hideMark/>
-          </w:tcPr>
-          <w:p>
-            <w:pPr>
-              <w:rPr>
-                <w:lang w:val="es-ES"/>
-              </w:rPr>
-            </w:pPr>
-            <w:r>
-              <w:rPr>
-                <w:lang w:val="es-ES"/>
-              </w:rPr>
-              <w:t>AddInfraction</w:t>
-            </w:r>
-          </w:p>
-        </w:tc>
-      </w:tr>
-      <w:tr>
-        <w:tc>
-          <w:tcPr>
-            <w:tcW w:w="0" w:type="auto"/>
-            <w:tcBorders>
-              <w:top w:val="single" w:sz="8" w:space="0" w:color="000000"/>
-              <w:left w:val="single" w:sz="8" w:space="0" w:color="000000"/>
-              <w:bottom w:val="single" w:sz="8" w:space="0" w:color="000000"/>
-              <w:right w:val="single" w:sz="8" w:space="0" w:color="000000"/>
-            </w:tcBorders>
-            <w:tcMar>
-              <w:top w:w="100" w:type="dxa"/>
-              <w:left w:w="100" w:type="dxa"/>
-              <w:bottom w:w="100" w:type="dxa"/>
-              <w:right w:w="100" w:type="dxa"/>
-            </w:tcMar>
-            <w:hideMark/>
-          </w:tcPr>
-          <w:p>
-            <w:pPr>
-              <w:rPr>
-                <w:lang w:val="es-ES"/>
-              </w:rPr>
-            </w:pPr>
-            <w:r>
-              <w:rPr>
-                <w:b/>
-                <w:bCs/>
-                <w:color w:val="000000"/>
-                <w:lang w:val="es-ES"/>
-              </w:rPr>
-              <w:t>Resumen</w:t>
-            </w:r>
-          </w:p>
-        </w:tc>
-        <w:tc>
-          <w:tcPr>
-            <w:tcW w:w="0" w:type="auto"/>
-            <w:tcBorders>
-              <w:top w:val="single" w:sz="8" w:space="0" w:color="000000"/>
-              <w:left w:val="single" w:sz="8" w:space="0" w:color="000000"/>
-              <w:bottom w:val="single" w:sz="8" w:space="0" w:color="000000"/>
-              <w:right w:val="single" w:sz="8" w:space="0" w:color="000000"/>
-            </w:tcBorders>
-            <w:tcMar>
-              <w:top w:w="100" w:type="dxa"/>
-              <w:left w:w="100" w:type="dxa"/>
-              <w:bottom w:w="100" w:type="dxa"/>
-              <w:right w:w="100" w:type="dxa"/>
-            </w:tcMar>
-            <w:hideMark/>
-          </w:tcPr>
-          <w:p>
-            <w:pPr>
-              <w:rPr>
-                <w:lang w:val="es-ES"/>
-              </w:rPr>
-            </w:pPr>
-            <w:r>
-              <w:rPr>
-                <w:lang w:val="es-ES"/>
-              </w:rPr>
-              <w:t xml:space="preserve">Dado una </w:t>
-            </w:r>
-            <w:r>
-              <w:rPr>
-                <w:lang w:val="es-ES"/>
-              </w:rPr>
-              <w:t>infracción</w:t>
-            </w:r>
-            <w:r>
-              <w:rPr>
-                <w:lang w:val="es-ES"/>
-              </w:rPr>
-              <w:t xml:space="preserve"> con su latitud y longitud, se busca el vértice </w:t>
-            </w:r>
-            <w:r>
-              <w:rPr>
-                <w:lang w:val="es-ES"/>
-              </w:rPr>
-              <w:t>de la malla vial más cercano</w:t>
-            </w:r>
-            <w:r>
-              <w:rPr>
-                <w:lang w:val="es-ES"/>
-              </w:rPr>
-              <w:t xml:space="preserve"> </w:t>
-            </w:r>
-            <w:r>
-              <w:rPr>
-                <w:lang w:val="es-ES"/>
-              </w:rPr>
-              <w:t>y a este se agrega la información del comparendo</w:t>
-            </w:r>
-          </w:p>
-        </w:tc>
-      </w:tr>
-      <w:tr>
-        <w:tc>
-          <w:tcPr>
-            <w:tcW w:w="0" w:type="auto"/>
-            <w:tcBorders>
-              <w:top w:val="single" w:sz="8" w:space="0" w:color="000000"/>
-              <w:left w:val="single" w:sz="8" w:space="0" w:color="000000"/>
-              <w:bottom w:val="single" w:sz="8" w:space="0" w:color="000000"/>
-              <w:right w:val="single" w:sz="8" w:space="0" w:color="000000"/>
-            </w:tcBorders>
-            <w:tcMar>
-              <w:top w:w="100" w:type="dxa"/>
-              <w:left w:w="100" w:type="dxa"/>
-              <w:bottom w:w="100" w:type="dxa"/>
-              <w:right w:w="100" w:type="dxa"/>
-            </w:tcMar>
-            <w:hideMark/>
-          </w:tcPr>
-          <w:p>
-            <w:pPr>
-              <w:rPr>
-                <w:lang w:val="es-ES"/>
-              </w:rPr>
-            </w:pPr>
-            <w:r>
-              <w:rPr>
-                <w:b/>
-                <w:bCs/>
-                <w:color w:val="000000"/>
-                <w:lang w:val="es-ES"/>
-              </w:rPr>
-              <w:t>Entradas</w:t>
-            </w:r>
-          </w:p>
-        </w:tc>
-        <w:tc>
-          <w:tcPr>
-            <w:tcW w:w="0" w:type="auto"/>
-            <w:tcBorders>
-              <w:top w:val="single" w:sz="8" w:space="0" w:color="000000"/>
-              <w:left w:val="single" w:sz="8" w:space="0" w:color="000000"/>
-              <w:bottom w:val="single" w:sz="8" w:space="0" w:color="000000"/>
-              <w:right w:val="single" w:sz="8" w:space="0" w:color="000000"/>
-            </w:tcBorders>
-            <w:tcMar>
-              <w:top w:w="100" w:type="dxa"/>
-              <w:left w:w="100" w:type="dxa"/>
-              <w:bottom w:w="100" w:type="dxa"/>
-              <w:right w:w="100" w:type="dxa"/>
-            </w:tcMar>
-            <w:hideMark/>
-          </w:tcPr>
-          <w:p>
-            <w:pPr>
-              <w:rPr>
-                <w:lang w:val="es-ES"/>
-              </w:rPr>
-            </w:pPr>
-            <w:r>
-              <w:rPr>
-                <w:lang w:val="es-ES"/>
-              </w:rPr>
-              <w:t>C</w:t>
-            </w:r>
-            <w:r>
-              <w:rPr>
-                <w:lang w:val="es-ES"/>
-              </w:rPr>
-              <w:t>omparendo</w:t>
-            </w:r>
-          </w:p>
-        </w:tc>
-      </w:tr>
-      <w:tr>
-        <w:tc>
-          <w:tcPr>
-            <w:tcW w:w="0" w:type="auto"/>
-            <w:tcBorders>
-              <w:top w:val="single" w:sz="8" w:space="0" w:color="000000"/>
-              <w:left w:val="single" w:sz="8" w:space="0" w:color="000000"/>
-              <w:bottom w:val="single" w:sz="8" w:space="0" w:color="000000"/>
-              <w:right w:val="single" w:sz="8" w:space="0" w:color="000000"/>
-            </w:tcBorders>
-            <w:tcMar>
-              <w:top w:w="100" w:type="dxa"/>
-              <w:left w:w="100" w:type="dxa"/>
-              <w:bottom w:w="100" w:type="dxa"/>
-              <w:right w:w="100" w:type="dxa"/>
-            </w:tcMar>
-            <w:hideMark/>
-          </w:tcPr>
-          <w:p>
-            <w:pPr>
-              <w:rPr>
-                <w:lang w:val="es-ES"/>
-              </w:rPr>
-            </w:pPr>
-            <w:r>
-              <w:rPr>
-                <w:b/>
-                <w:bCs/>
-                <w:color w:val="000000"/>
-                <w:lang w:val="es-ES"/>
-              </w:rPr>
-              <w:t>Resultados</w:t>
-            </w:r>
-          </w:p>
-        </w:tc>
-        <w:tc>
-          <w:tcPr>
-            <w:tcW w:w="0" w:type="auto"/>
-            <w:tcBorders>
-              <w:top w:val="single" w:sz="8" w:space="0" w:color="000000"/>
-              <w:left w:val="single" w:sz="8" w:space="0" w:color="000000"/>
-              <w:bottom w:val="single" w:sz="8" w:space="0" w:color="000000"/>
-              <w:right w:val="single" w:sz="8" w:space="0" w:color="000000"/>
-            </w:tcBorders>
-            <w:tcMar>
-              <w:top w:w="100" w:type="dxa"/>
-              <w:left w:w="100" w:type="dxa"/>
-              <w:bottom w:w="100" w:type="dxa"/>
-              <w:right w:w="100" w:type="dxa"/>
-            </w:tcMar>
-            <w:hideMark/>
-          </w:tcPr>
-          <w:p>
-            <w:pPr>
-              <w:rPr>
-                <w:lang w:val="es-ES"/>
-              </w:rPr>
-            </w:pPr>
-            <w:r>
-              <w:rPr>
-                <w:lang w:val="es-ES"/>
-              </w:rPr>
-              <w:t>Se agrega la información del comparendo al vértice de la malla vial más cercano.</w:t>
-            </w:r>
-          </w:p>
-        </w:tc>
-      </w:tr>
-      <w:tr>
-        <w:tc>
-          <w:tcPr>
-            <w:tcW w:w="0" w:type="auto"/>
-            <w:tcBorders>
-              <w:top w:val="single" w:sz="8" w:space="0" w:color="000000"/>
-              <w:left w:val="single" w:sz="8" w:space="0" w:color="000000"/>
-              <w:bottom w:val="single" w:sz="8" w:space="0" w:color="000000"/>
-              <w:right w:val="single" w:sz="8" w:space="0" w:color="000000"/>
-            </w:tcBorders>
-            <w:tcMar>
-              <w:top w:w="100" w:type="dxa"/>
-              <w:left w:w="100" w:type="dxa"/>
-              <w:bottom w:w="100" w:type="dxa"/>
-              <w:right w:w="100" w:type="dxa"/>
-            </w:tcMar>
-            <w:hideMark/>
-          </w:tcPr>
-          <w:p>
-            <w:pPr>
-              <w:rPr>
-                <w:lang w:val="es-ES"/>
-              </w:rPr>
-            </w:pPr>
-            <w:r>
-              <w:rPr>
-                <w:b/>
-                <w:bCs/>
-                <w:color w:val="000000"/>
-                <w:lang w:val="es-ES"/>
-              </w:rPr>
-              <w:t>Complejidad</w:t>
-            </w:r>
-          </w:p>
-        </w:tc>
-        <w:tc>
-          <w:tcPr>
-            <w:tcW w:w="0" w:type="auto"/>
-            <w:tcBorders>
-              <w:top w:val="single" w:sz="8" w:space="0" w:color="000000"/>
-              <w:left w:val="single" w:sz="8" w:space="0" w:color="000000"/>
-              <w:bottom w:val="single" w:sz="8" w:space="0" w:color="000000"/>
-              <w:right w:val="single" w:sz="8" w:space="0" w:color="000000"/>
-            </w:tcBorders>
-            <w:tcMar>
-              <w:top w:w="100" w:type="dxa"/>
-              <w:left w:w="100" w:type="dxa"/>
-              <w:bottom w:w="100" w:type="dxa"/>
-              <w:right w:w="100" w:type="dxa"/>
-            </w:tcMar>
-            <w:hideMark/>
-          </w:tcPr>
-          <w:p>
-            <w:pPr>
-              <w:rPr>
-                <w:lang w:val="es-ES"/>
-              </w:rPr>
-            </w:pPr>
-            <w:r>
-              <w:rPr>
-                <w:lang w:val="es-ES"/>
-              </w:rPr>
-              <w:t xml:space="preserve">O (Log N) en el caso esperado y O(N) en el peor caso </w:t>
-            </w:r>
-          </w:p>
-        </w:tc>
-      </w:tr>
-      <w:tr>
-        <w:tc>
-          <w:tcPr>
-            <w:tcW w:w="0" w:type="auto"/>
-            <w:tcBorders>
-              <w:top w:val="single" w:sz="8" w:space="0" w:color="000000"/>
-              <w:left w:val="single" w:sz="8" w:space="0" w:color="000000"/>
-              <w:bottom w:val="single" w:sz="8" w:space="0" w:color="000000"/>
-              <w:right w:val="single" w:sz="8" w:space="0" w:color="000000"/>
-            </w:tcBorders>
-            <w:tcMar>
-              <w:top w:w="100" w:type="dxa"/>
-              <w:left w:w="100" w:type="dxa"/>
-              <w:bottom w:w="100" w:type="dxa"/>
-              <w:right w:w="100" w:type="dxa"/>
-            </w:tcMar>
-          </w:tcPr>
-          <w:p>
-            <w:pPr>
-              <w:rPr>
-                <w:b/>
-                <w:bCs/>
-                <w:color w:val="000000"/>
-                <w:lang w:val="es-ES"/>
-              </w:rPr>
-            </w:pPr>
-            <w:r>
-              <w:rPr>
-                <w:b/>
-                <w:bCs/>
-                <w:color w:val="000000"/>
-                <w:lang w:val="es-ES"/>
-              </w:rPr>
-              <w:t>Estructuras a utilizar</w:t>
-            </w:r>
-          </w:p>
-        </w:tc>
-        <w:tc>
-          <w:tcPr>
-            <w:tcW w:w="0" w:type="auto"/>
-            <w:tcBorders>
-              <w:top w:val="single" w:sz="8" w:space="0" w:color="000000"/>
-              <w:left w:val="single" w:sz="8" w:space="0" w:color="000000"/>
-              <w:bottom w:val="single" w:sz="8" w:space="0" w:color="000000"/>
-              <w:right w:val="single" w:sz="8" w:space="0" w:color="000000"/>
-            </w:tcBorders>
-            <w:tcMar>
-              <w:top w:w="100" w:type="dxa"/>
-              <w:left w:w="100" w:type="dxa"/>
-              <w:bottom w:w="100" w:type="dxa"/>
-              <w:right w:w="100" w:type="dxa"/>
-            </w:tcMar>
-          </w:tcPr>
-          <w:p>
-            <w:pPr>
-              <w:rPr>
-                <w:lang w:val="es-ES"/>
-              </w:rPr>
-            </w:pPr>
-            <w:r>
-              <w:rPr>
-                <w:lang w:val="es-ES"/>
-              </w:rPr>
-              <w:t>Se utilizará un kd-tree y un arreglo dinámico donde se tendrán todos los vértices de la malla vial</w:t>
-            </w:r>
-          </w:p>
-        </w:tc>
-      </w:tr>
-    </w:tbl>
-    <w:p>
-      <w:pPr>
-        <w:rPr>
-          <w:lang w:val="es-ES"/>
-        </w:rPr>
-      </w:pPr>
-    </w:p>
-    <w:p>
-      <w:pPr>
-        <w:rPr>
-          <w:lang w:val="es-ES"/>
-        </w:rPr>
-      </w:pPr>
-    </w:p>
-    <w:p>
-      <w:pPr>
-        <w:rPr>
-          <w:lang w:val="es-ES"/>
-        </w:rPr>
-      </w:pPr>
-    </w:p>
-    <w:p>
-      <w:pPr>
-        <w:rPr>
-          <w:lang w:val="es-ES"/>
-        </w:rPr>
-      </w:pPr>
-      <w:r>
-        <w:rPr>
-          <w:lang w:val="es-ES"/>
-        </w:rPr>
-        <w:t>3A:</w:t>
-      </w:r>
-    </w:p>
-    <w:tbl>
-      <w:tblPr>
-        <w:tblW w:w="0" w:type="auto"/>
-        <w:tblLook w:val="04A0" w:firstRow="1" w:lastRow="0" w:firstColumn="1" w:lastColumn="0" w:noHBand="0" w:noVBand="1"/>
-      </w:tblPr>
-      <w:tblGrid>
-        <w:gridCol w:w="2117"/>
-        <w:gridCol w:w="6128"/>
-      </w:tblGrid>
-      <w:tr>
-        <w:tc>
-          <w:tcPr>
-            <w:tcW w:w="2117" w:type="dxa"/>
-            <w:tcBorders>
-              <w:top w:val="single" w:sz="8" w:space="0" w:color="000000"/>
-              <w:left w:val="single" w:sz="8" w:space="0" w:color="000000"/>
-              <w:bottom w:val="single" w:sz="8" w:space="0" w:color="000000"/>
-              <w:right w:val="single" w:sz="8" w:space="0" w:color="000000"/>
-            </w:tcBorders>
-            <w:tcMar>
-              <w:top w:w="100" w:type="dxa"/>
-              <w:left w:w="100" w:type="dxa"/>
-              <w:bottom w:w="100" w:type="dxa"/>
-              <w:right w:w="100" w:type="dxa"/>
-            </w:tcMar>
-            <w:hideMark/>
-          </w:tcPr>
-          <w:p>
-            <w:pPr>
-              <w:rPr>
-                <w:lang w:val="es-ES"/>
-              </w:rPr>
-            </w:pPr>
-            <w:r>
-              <w:rPr>
-                <w:b/>
-                <w:bCs/>
-                <w:color w:val="000000"/>
-                <w:lang w:val="es-ES"/>
-              </w:rPr>
-              <w:t>Nombre</w:t>
-            </w:r>
-          </w:p>
-        </w:tc>
-        <w:tc>
-          <w:tcPr>
-            <w:tcW w:w="6128" w:type="dxa"/>
-            <w:tcBorders>
-              <w:top w:val="single" w:sz="8" w:space="0" w:color="000000"/>
-              <w:left w:val="single" w:sz="8" w:space="0" w:color="000000"/>
-              <w:bottom w:val="single" w:sz="8" w:space="0" w:color="000000"/>
-              <w:right w:val="single" w:sz="8" w:space="0" w:color="000000"/>
-            </w:tcBorders>
-            <w:tcMar>
-              <w:top w:w="100" w:type="dxa"/>
-              <w:left w:w="100" w:type="dxa"/>
-              <w:bottom w:w="100" w:type="dxa"/>
-              <w:right w:w="100" w:type="dxa"/>
-            </w:tcMar>
-            <w:hideMark/>
-          </w:tcPr>
-          <w:p>
-            <w:pPr>
-              <w:rPr>
-                <w:lang w:val="es-ES"/>
-              </w:rPr>
-            </w:pPr>
-            <w:r>
-              <w:rPr>
-                <w:lang w:val="es-ES"/>
-              </w:rPr>
-              <w:t>addCostInfo</w:t>
-            </w:r>
-          </w:p>
-        </w:tc>
-      </w:tr>
-      <w:tr>
-        <w:tc>
-          <w:tcPr>
-            <w:tcW w:w="2117" w:type="dxa"/>
-            <w:tcBorders>
-              <w:top w:val="single" w:sz="8" w:space="0" w:color="000000"/>
-              <w:left w:val="single" w:sz="8" w:space="0" w:color="000000"/>
-              <w:bottom w:val="single" w:sz="8" w:space="0" w:color="000000"/>
-              <w:right w:val="single" w:sz="8" w:space="0" w:color="000000"/>
-            </w:tcBorders>
-            <w:tcMar>
-              <w:top w:w="100" w:type="dxa"/>
-              <w:left w:w="100" w:type="dxa"/>
-              <w:bottom w:w="100" w:type="dxa"/>
-              <w:right w:w="100" w:type="dxa"/>
-            </w:tcMar>
-            <w:hideMark/>
-          </w:tcPr>
-          <w:p>
-            <w:pPr>
-              <w:rPr>
-                <w:lang w:val="es-ES"/>
-              </w:rPr>
-            </w:pPr>
-            <w:r>
-              <w:rPr>
-                <w:b/>
-                <w:bCs/>
-                <w:color w:val="000000"/>
-                <w:lang w:val="es-ES"/>
-              </w:rPr>
-              <w:t>Resumen</w:t>
-            </w:r>
-          </w:p>
-        </w:tc>
-        <w:tc>
-          <w:tcPr>
-            <w:tcW w:w="6128" w:type="dxa"/>
-            <w:tcBorders>
-              <w:top w:val="single" w:sz="8" w:space="0" w:color="000000"/>
-              <w:left w:val="single" w:sz="8" w:space="0" w:color="000000"/>
-              <w:bottom w:val="single" w:sz="8" w:space="0" w:color="000000"/>
-              <w:right w:val="single" w:sz="8" w:space="0" w:color="000000"/>
-            </w:tcBorders>
-            <w:tcMar>
-              <w:top w:w="100" w:type="dxa"/>
-              <w:left w:w="100" w:type="dxa"/>
-              <w:bottom w:w="100" w:type="dxa"/>
-              <w:right w:w="100" w:type="dxa"/>
-            </w:tcMar>
-            <w:hideMark/>
-          </w:tcPr>
-          <w:p>
-            <w:pPr>
-              <w:rPr>
-                <w:lang w:val="es-ES"/>
-              </w:rPr>
-            </w:pPr>
-            <w:r>
-              <w:rPr>
-                <w:lang w:val="es-ES"/>
-              </w:rPr>
-              <w:t>Dada la información de costo de un arco se agrega al grafo</w:t>
-            </w:r>
-          </w:p>
-        </w:tc>
-      </w:tr>
-      <w:tr>
-        <w:tc>
-          <w:tcPr>
-            <w:tcW w:w="2117" w:type="dxa"/>
-            <w:tcBorders>
-              <w:top w:val="single" w:sz="8" w:space="0" w:color="000000"/>
-              <w:left w:val="single" w:sz="8" w:space="0" w:color="000000"/>
-              <w:bottom w:val="single" w:sz="8" w:space="0" w:color="000000"/>
-              <w:right w:val="single" w:sz="8" w:space="0" w:color="000000"/>
-            </w:tcBorders>
-            <w:tcMar>
-              <w:top w:w="100" w:type="dxa"/>
-              <w:left w:w="100" w:type="dxa"/>
-              <w:bottom w:w="100" w:type="dxa"/>
-              <w:right w:w="100" w:type="dxa"/>
-            </w:tcMar>
-            <w:hideMark/>
-          </w:tcPr>
-          <w:p>
-            <w:pPr>
-              <w:rPr>
-                <w:lang w:val="es-ES"/>
-              </w:rPr>
-            </w:pPr>
-            <w:r>
-              <w:rPr>
-                <w:b/>
-                <w:bCs/>
-                <w:color w:val="000000"/>
-                <w:lang w:val="es-ES"/>
-              </w:rPr>
-              <w:t>Entradas</w:t>
-            </w:r>
-          </w:p>
-        </w:tc>
-        <w:tc>
-          <w:tcPr>
-            <w:tcW w:w="6128" w:type="dxa"/>
-            <w:tcBorders>
-              <w:top w:val="single" w:sz="8" w:space="0" w:color="000000"/>
-              <w:left w:val="single" w:sz="8" w:space="0" w:color="000000"/>
-              <w:bottom w:val="single" w:sz="8" w:space="0" w:color="000000"/>
-              <w:right w:val="single" w:sz="8" w:space="0" w:color="000000"/>
-            </w:tcBorders>
-            <w:tcMar>
-              <w:top w:w="100" w:type="dxa"/>
-              <w:left w:w="100" w:type="dxa"/>
-              <w:bottom w:w="100" w:type="dxa"/>
-              <w:right w:w="100" w:type="dxa"/>
-            </w:tcMar>
-            <w:hideMark/>
-          </w:tcPr>
-          <w:p>
-            <w:pPr>
-              <w:rPr>
-                <w:lang w:val="es-ES"/>
-              </w:rPr>
-            </w:pPr>
-            <w:r>
-              <w:rPr>
-                <w:lang w:val="es-ES"/>
-              </w:rPr>
-              <w:t>La distancia haversiana, el total de comparendos</w:t>
-            </w:r>
-          </w:p>
-        </w:tc>
-      </w:tr>
-      <w:tr>
-        <w:tc>
-          <w:tcPr>
-            <w:tcW w:w="2117" w:type="dxa"/>
-            <w:tcBorders>
-              <w:top w:val="single" w:sz="8" w:space="0" w:color="000000"/>
-              <w:left w:val="single" w:sz="8" w:space="0" w:color="000000"/>
-              <w:bottom w:val="single" w:sz="8" w:space="0" w:color="000000"/>
-              <w:right w:val="single" w:sz="8" w:space="0" w:color="000000"/>
-            </w:tcBorders>
-            <w:tcMar>
-              <w:top w:w="100" w:type="dxa"/>
-              <w:left w:w="100" w:type="dxa"/>
-              <w:bottom w:w="100" w:type="dxa"/>
-              <w:right w:w="100" w:type="dxa"/>
-            </w:tcMar>
-            <w:hideMark/>
-          </w:tcPr>
-          <w:p>
-            <w:pPr>
-              <w:rPr>
-                <w:lang w:val="es-ES"/>
-              </w:rPr>
-            </w:pPr>
-            <w:r>
-              <w:rPr>
-                <w:b/>
-                <w:bCs/>
-                <w:color w:val="000000"/>
-                <w:lang w:val="es-ES"/>
-              </w:rPr>
-              <w:lastRenderedPageBreak/>
-              <w:t>Resultados</w:t>
-            </w:r>
-          </w:p>
-        </w:tc>
-        <w:tc>
-          <w:tcPr>
-            <w:tcW w:w="6128" w:type="dxa"/>
-            <w:tcBorders>
-              <w:top w:val="single" w:sz="8" w:space="0" w:color="000000"/>
-              <w:left w:val="single" w:sz="8" w:space="0" w:color="000000"/>
-              <w:bottom w:val="single" w:sz="8" w:space="0" w:color="000000"/>
-              <w:right w:val="single" w:sz="8" w:space="0" w:color="000000"/>
-            </w:tcBorders>
-            <w:tcMar>
-              <w:top w:w="100" w:type="dxa"/>
-              <w:left w:w="100" w:type="dxa"/>
-              <w:bottom w:w="100" w:type="dxa"/>
-              <w:right w:w="100" w:type="dxa"/>
-            </w:tcMar>
-            <w:hideMark/>
-          </w:tcPr>
-          <w:p>
-            <w:pPr>
-              <w:rPr>
-                <w:lang w:val="es-ES"/>
-              </w:rPr>
-            </w:pPr>
-            <w:r>
-              <w:rPr>
-                <w:lang w:val="es-ES"/>
-              </w:rPr>
-              <w:t>Se agrega la información al grafo</w:t>
-            </w:r>
-          </w:p>
-        </w:tc>
-      </w:tr>
-      <w:tr>
-        <w:tc>
-          <w:tcPr>
-            <w:tcW w:w="2117" w:type="dxa"/>
-            <w:tcBorders>
-              <w:top w:val="single" w:sz="8" w:space="0" w:color="000000"/>
-              <w:left w:val="single" w:sz="8" w:space="0" w:color="000000"/>
-              <w:bottom w:val="single" w:sz="8" w:space="0" w:color="000000"/>
-              <w:right w:val="single" w:sz="8" w:space="0" w:color="000000"/>
-            </w:tcBorders>
-            <w:tcMar>
-              <w:top w:w="100" w:type="dxa"/>
-              <w:left w:w="100" w:type="dxa"/>
-              <w:bottom w:w="100" w:type="dxa"/>
-              <w:right w:w="100" w:type="dxa"/>
-            </w:tcMar>
-            <w:hideMark/>
-          </w:tcPr>
-          <w:p>
-            <w:pPr>
-              <w:rPr>
-                <w:lang w:val="es-ES"/>
-              </w:rPr>
-            </w:pPr>
-            <w:r>
-              <w:rPr>
-                <w:b/>
-                <w:bCs/>
-                <w:color w:val="000000"/>
-                <w:lang w:val="es-ES"/>
-              </w:rPr>
-              <w:t>Complejidad</w:t>
-            </w:r>
-          </w:p>
-        </w:tc>
-        <w:tc>
-          <w:tcPr>
-            <w:tcW w:w="6128" w:type="dxa"/>
-            <w:tcBorders>
-              <w:top w:val="single" w:sz="8" w:space="0" w:color="000000"/>
-              <w:left w:val="single" w:sz="8" w:space="0" w:color="000000"/>
-              <w:bottom w:val="single" w:sz="8" w:space="0" w:color="000000"/>
-              <w:right w:val="single" w:sz="8" w:space="0" w:color="000000"/>
-            </w:tcBorders>
-            <w:tcMar>
-              <w:top w:w="100" w:type="dxa"/>
-              <w:left w:w="100" w:type="dxa"/>
-              <w:bottom w:w="100" w:type="dxa"/>
-              <w:right w:w="100" w:type="dxa"/>
-            </w:tcMar>
-            <w:hideMark/>
-          </w:tcPr>
-          <w:p>
-            <w:pPr>
-              <w:rPr>
-                <w:lang w:val="es-ES"/>
-              </w:rPr>
-            </w:pPr>
-            <w:r>
-              <w:rPr>
-                <w:lang w:val="es-ES"/>
-              </w:rPr>
-              <w:t>O(</w:t>
-            </w:r>
-            <w:r>
-              <w:rPr>
-                <w:lang w:val="es-ES"/>
-              </w:rPr>
-              <w:t>1)</w:t>
-            </w:r>
-          </w:p>
-        </w:tc>
-      </w:tr>
-      <w:tr>
-        <w:tc>
-          <w:tcPr>
-            <w:tcW w:w="2117" w:type="dxa"/>
-            <w:tcBorders>
-              <w:top w:val="single" w:sz="8" w:space="0" w:color="000000"/>
-              <w:left w:val="single" w:sz="8" w:space="0" w:color="000000"/>
-              <w:bottom w:val="single" w:sz="8" w:space="0" w:color="000000"/>
-              <w:right w:val="single" w:sz="8" w:space="0" w:color="000000"/>
-            </w:tcBorders>
-            <w:tcMar>
-              <w:top w:w="100" w:type="dxa"/>
-              <w:left w:w="100" w:type="dxa"/>
-              <w:bottom w:w="100" w:type="dxa"/>
-              <w:right w:w="100" w:type="dxa"/>
-            </w:tcMar>
-          </w:tcPr>
-          <w:p>
-            <w:pPr>
-              <w:rPr>
-                <w:b/>
-                <w:bCs/>
-                <w:color w:val="000000"/>
-                <w:lang w:val="es-ES"/>
-              </w:rPr>
-            </w:pPr>
-            <w:r>
-              <w:rPr>
-                <w:b/>
-                <w:bCs/>
-                <w:color w:val="000000"/>
-                <w:lang w:val="es-ES"/>
-              </w:rPr>
-              <w:t>Estructuras a utilizar</w:t>
-            </w:r>
-          </w:p>
-        </w:tc>
-        <w:tc>
-          <w:tcPr>
-            <w:tcW w:w="6128" w:type="dxa"/>
-            <w:tcBorders>
-              <w:top w:val="single" w:sz="8" w:space="0" w:color="000000"/>
-              <w:left w:val="single" w:sz="8" w:space="0" w:color="000000"/>
-              <w:bottom w:val="single" w:sz="8" w:space="0" w:color="000000"/>
-              <w:right w:val="single" w:sz="8" w:space="0" w:color="000000"/>
-            </w:tcBorders>
-            <w:tcMar>
-              <w:top w:w="100" w:type="dxa"/>
-              <w:left w:w="100" w:type="dxa"/>
-              <w:bottom w:w="100" w:type="dxa"/>
-              <w:right w:w="100" w:type="dxa"/>
-            </w:tcMar>
-          </w:tcPr>
-          <w:p>
-            <w:pPr>
-              <w:rPr>
-                <w:lang w:val="es-ES"/>
-              </w:rPr>
-            </w:pPr>
-            <w:r>
-              <w:rPr>
-                <w:lang w:val="es-ES"/>
-              </w:rPr>
-              <w:t>El grafo de la malla vial.</w:t>
-            </w:r>
-          </w:p>
-        </w:tc>
-      </w:tr>
-    </w:tbl>
-    <w:p>
-      <w:pPr>
-        <w:rPr>
-          <w:lang w:val="es-ES"/>
-        </w:rPr>
-      </w:pPr>
-    </w:p>
-    <w:p>
-      <w:pPr>
-        <w:rPr>
-          <w:lang w:val="es-ES"/>
-        </w:rPr>
-      </w:pPr>
-    </w:p>
-    <w:p>
-      <w:pPr>
-        <w:rPr>
-          <w:lang w:val="es-ES"/>
-        </w:rPr>
-      </w:pPr>
-      <w:r>
-        <w:rPr>
-          <w:lang w:val="es-ES"/>
-        </w:rPr>
-        <w:t>4</w:t>
-      </w:r>
-      <w:r>
-        <w:rPr>
-          <w:lang w:val="es-ES"/>
-        </w:rPr>
-        <w:t>:</w:t>
-      </w:r>
-    </w:p>
-    <w:tbl>
-      <w:tblPr>
-        <w:tblW w:w="0" w:type="auto"/>
-        <w:tblLook w:val="04A0" w:firstRow="1" w:lastRow="0" w:firstColumn="1" w:lastColumn="0" w:noHBand="0" w:noVBand="1"/>
-      </w:tblPr>
-      <w:tblGrid>
-        <w:gridCol w:w="1861"/>
-        <w:gridCol w:w="6957"/>
-      </w:tblGrid>
-      <w:tr>
-        <w:tc>
-          <w:tcPr>
-            <w:tcW w:w="0" w:type="auto"/>
-            <w:tcBorders>
-              <w:top w:val="single" w:sz="8" w:space="0" w:color="000000"/>
-              <w:left w:val="single" w:sz="8" w:space="0" w:color="000000"/>
-              <w:bottom w:val="single" w:sz="8" w:space="0" w:color="000000"/>
-              <w:right w:val="single" w:sz="8" w:space="0" w:color="000000"/>
-            </w:tcBorders>
-            <w:tcMar>
-              <w:top w:w="100" w:type="dxa"/>
-              <w:left w:w="100" w:type="dxa"/>
-              <w:bottom w:w="100" w:type="dxa"/>
-              <w:right w:w="100" w:type="dxa"/>
-            </w:tcMar>
-            <w:hideMark/>
-          </w:tcPr>
-          <w:p>
-            <w:pPr>
-              <w:rPr>
-                <w:lang w:val="es-ES"/>
-              </w:rPr>
-            </w:pPr>
-            <w:r>
-              <w:rPr>
-                <w:b/>
-                <w:bCs/>
-                <w:color w:val="000000"/>
-                <w:lang w:val="es-ES"/>
-              </w:rPr>
-              <w:t>Nombre</w:t>
-            </w:r>
-          </w:p>
-        </w:tc>
-        <w:tc>
-          <w:tcPr>
-            <w:tcW w:w="0" w:type="auto"/>
-            <w:tcBorders>
-              <w:top w:val="single" w:sz="8" w:space="0" w:color="000000"/>
-              <w:left w:val="single" w:sz="8" w:space="0" w:color="000000"/>
-              <w:bottom w:val="single" w:sz="8" w:space="0" w:color="000000"/>
-              <w:right w:val="single" w:sz="8" w:space="0" w:color="000000"/>
-            </w:tcBorders>
-            <w:tcMar>
-              <w:top w:w="100" w:type="dxa"/>
-              <w:left w:w="100" w:type="dxa"/>
-              <w:bottom w:w="100" w:type="dxa"/>
-              <w:right w:w="100" w:type="dxa"/>
-            </w:tcMar>
-            <w:hideMark/>
-          </w:tcPr>
-          <w:p>
-            <w:pPr>
-              <w:rPr>
-                <w:lang w:val="es-ES"/>
-              </w:rPr>
-            </w:pPr>
-            <w:r>
-              <w:rPr>
-                <w:lang w:val="es-ES"/>
-              </w:rPr>
-              <w:t>AddPoliceStationInfo</w:t>
-            </w:r>
-          </w:p>
-        </w:tc>
-      </w:tr>
-      <w:tr>
-        <w:tc>
-          <w:tcPr>
-            <w:tcW w:w="0" w:type="auto"/>
-            <w:tcBorders>
-              <w:top w:val="single" w:sz="8" w:space="0" w:color="000000"/>
-              <w:left w:val="single" w:sz="8" w:space="0" w:color="000000"/>
-              <w:bottom w:val="single" w:sz="8" w:space="0" w:color="000000"/>
-              <w:right w:val="single" w:sz="8" w:space="0" w:color="000000"/>
-            </w:tcBorders>
-            <w:tcMar>
-              <w:top w:w="100" w:type="dxa"/>
-              <w:left w:w="100" w:type="dxa"/>
-              <w:bottom w:w="100" w:type="dxa"/>
-              <w:right w:w="100" w:type="dxa"/>
-            </w:tcMar>
-            <w:hideMark/>
-          </w:tcPr>
-          <w:p>
-            <w:pPr>
-              <w:rPr>
-                <w:lang w:val="es-ES"/>
-              </w:rPr>
-            </w:pPr>
-            <w:r>
-              <w:rPr>
-                <w:b/>
-                <w:bCs/>
-                <w:color w:val="000000"/>
-                <w:lang w:val="es-ES"/>
-              </w:rPr>
-              <w:t>Resumen</w:t>
-            </w:r>
-          </w:p>
-        </w:tc>
-        <w:tc>
-          <w:tcPr>
-            <w:tcW w:w="0" w:type="auto"/>
-            <w:tcBorders>
-              <w:top w:val="single" w:sz="8" w:space="0" w:color="000000"/>
-              <w:left w:val="single" w:sz="8" w:space="0" w:color="000000"/>
-              <w:bottom w:val="single" w:sz="8" w:space="0" w:color="000000"/>
-              <w:right w:val="single" w:sz="8" w:space="0" w:color="000000"/>
-            </w:tcBorders>
-            <w:tcMar>
-              <w:top w:w="100" w:type="dxa"/>
-              <w:left w:w="100" w:type="dxa"/>
-              <w:bottom w:w="100" w:type="dxa"/>
-              <w:right w:w="100" w:type="dxa"/>
-            </w:tcMar>
-            <w:hideMark/>
-          </w:tcPr>
-          <w:p>
-            <w:pPr>
-              <w:rPr>
-                <w:lang w:val="es-ES"/>
-              </w:rPr>
-            </w:pPr>
-            <w:r>
-              <w:rPr>
-                <w:lang w:val="es-ES"/>
-              </w:rPr>
-              <w:t xml:space="preserve">Dado una estación de policia con su latitud y longitud, se busca el vértice de la malla vial más cercano y a este se agrega la información de la </w:t>
-            </w:r>
-            <w:r>
-              <w:rPr>
-                <w:lang w:val="es-ES"/>
-              </w:rPr>
-              <w:t>estación.</w:t>
-            </w:r>
-          </w:p>
-        </w:tc>
-      </w:tr>
-      <w:tr>
-        <w:tc>
-          <w:tcPr>
-            <w:tcW w:w="0" w:type="auto"/>
-            <w:tcBorders>
-              <w:top w:val="single" w:sz="8" w:space="0" w:color="000000"/>
-              <w:left w:val="single" w:sz="8" w:space="0" w:color="000000"/>
-              <w:bottom w:val="single" w:sz="8" w:space="0" w:color="000000"/>
-              <w:right w:val="single" w:sz="8" w:space="0" w:color="000000"/>
-            </w:tcBorders>
-            <w:tcMar>
-              <w:top w:w="100" w:type="dxa"/>
-              <w:left w:w="100" w:type="dxa"/>
-              <w:bottom w:w="100" w:type="dxa"/>
-              <w:right w:w="100" w:type="dxa"/>
-            </w:tcMar>
-            <w:hideMark/>
-          </w:tcPr>
-          <w:p>
-            <w:pPr>
-              <w:rPr>
-                <w:lang w:val="es-ES"/>
-              </w:rPr>
-            </w:pPr>
-            <w:r>
-              <w:rPr>
-                <w:b/>
-                <w:bCs/>
-                <w:color w:val="000000"/>
-                <w:lang w:val="es-ES"/>
-              </w:rPr>
-              <w:t>Entradas</w:t>
-            </w:r>
-          </w:p>
-        </w:tc>
-        <w:tc>
-          <w:tcPr>
-            <w:tcW w:w="0" w:type="auto"/>
-            <w:tcBorders>
-              <w:top w:val="single" w:sz="8" w:space="0" w:color="000000"/>
-              <w:left w:val="single" w:sz="8" w:space="0" w:color="000000"/>
-              <w:bottom w:val="single" w:sz="8" w:space="0" w:color="000000"/>
-              <w:right w:val="single" w:sz="8" w:space="0" w:color="000000"/>
-            </w:tcBorders>
-            <w:tcMar>
-              <w:top w:w="100" w:type="dxa"/>
-              <w:left w:w="100" w:type="dxa"/>
-              <w:bottom w:w="100" w:type="dxa"/>
-              <w:right w:w="100" w:type="dxa"/>
-            </w:tcMar>
-            <w:hideMark/>
-          </w:tcPr>
-          <w:p>
-            <w:pPr>
-              <w:rPr>
-                <w:lang w:val="es-ES"/>
-              </w:rPr>
-            </w:pPr>
-            <w:r>
-              <w:rPr>
-                <w:lang w:val="es-ES"/>
-              </w:rPr>
-              <w:t>Estación de policía.</w:t>
-            </w:r>
-          </w:p>
-        </w:tc>
-      </w:tr>
-      <w:tr>
-        <w:tc>
-          <w:tcPr>
-            <w:tcW w:w="0" w:type="auto"/>
-            <w:tcBorders>
-              <w:top w:val="single" w:sz="8" w:space="0" w:color="000000"/>
-              <w:left w:val="single" w:sz="8" w:space="0" w:color="000000"/>
-              <w:bottom w:val="single" w:sz="8" w:space="0" w:color="000000"/>
-              <w:right w:val="single" w:sz="8" w:space="0" w:color="000000"/>
-            </w:tcBorders>
-            <w:tcMar>
-              <w:top w:w="100" w:type="dxa"/>
-              <w:left w:w="100" w:type="dxa"/>
-              <w:bottom w:w="100" w:type="dxa"/>
-              <w:right w:w="100" w:type="dxa"/>
-            </w:tcMar>
-            <w:hideMark/>
-          </w:tcPr>
-          <w:p>
-            <w:pPr>
-              <w:rPr>
-                <w:lang w:val="es-ES"/>
-              </w:rPr>
-            </w:pPr>
-            <w:r>
-              <w:rPr>
-                <w:b/>
-                <w:bCs/>
-                <w:color w:val="000000"/>
-                <w:lang w:val="es-ES"/>
-              </w:rPr>
-              <w:t>Resultados</w:t>
-            </w:r>
-          </w:p>
-        </w:tc>
-        <w:tc>
-          <w:tcPr>
-            <w:tcW w:w="0" w:type="auto"/>
-            <w:tcBorders>
-              <w:top w:val="single" w:sz="8" w:space="0" w:color="000000"/>
-              <w:left w:val="single" w:sz="8" w:space="0" w:color="000000"/>
-              <w:bottom w:val="single" w:sz="8" w:space="0" w:color="000000"/>
-              <w:right w:val="single" w:sz="8" w:space="0" w:color="000000"/>
-            </w:tcBorders>
-            <w:tcMar>
-              <w:top w:w="100" w:type="dxa"/>
-              <w:left w:w="100" w:type="dxa"/>
-              <w:bottom w:w="100" w:type="dxa"/>
-              <w:right w:w="100" w:type="dxa"/>
-            </w:tcMar>
-            <w:hideMark/>
-          </w:tcPr>
-          <w:p>
-            <w:pPr>
-              <w:rPr>
-                <w:lang w:val="es-ES"/>
-              </w:rPr>
-            </w:pPr>
-            <w:r>
-              <w:rPr>
-                <w:lang w:val="es-ES"/>
-              </w:rPr>
-              <w:t>Se adiciona la información de la estación de policía al grafo</w:t>
-            </w:r>
-          </w:p>
-        </w:tc>
-      </w:tr>
-      <w:tr>
-        <w:tc>
-          <w:tcPr>
-            <w:tcW w:w="0" w:type="auto"/>
-            <w:tcBorders>
-              <w:top w:val="single" w:sz="8" w:space="0" w:color="000000"/>
-              <w:left w:val="single" w:sz="8" w:space="0" w:color="000000"/>
-              <w:bottom w:val="single" w:sz="8" w:space="0" w:color="000000"/>
-              <w:right w:val="single" w:sz="8" w:space="0" w:color="000000"/>
-            </w:tcBorders>
-            <w:tcMar>
-              <w:top w:w="100" w:type="dxa"/>
-              <w:left w:w="100" w:type="dxa"/>
-              <w:bottom w:w="100" w:type="dxa"/>
-              <w:right w:w="100" w:type="dxa"/>
-            </w:tcMar>
-            <w:hideMark/>
-          </w:tcPr>
-          <w:p>
-            <w:pPr>
-              <w:rPr>
-                <w:lang w:val="es-ES"/>
-              </w:rPr>
-            </w:pPr>
-            <w:r>
-              <w:rPr>
-                <w:b/>
-                <w:bCs/>
-                <w:color w:val="000000"/>
-                <w:lang w:val="es-ES"/>
-              </w:rPr>
-              <w:t>Complejidad</w:t>
-            </w:r>
-          </w:p>
-        </w:tc>
-        <w:tc>
-          <w:tcPr>
-            <w:tcW w:w="0" w:type="auto"/>
-            <w:tcBorders>
-              <w:top w:val="single" w:sz="8" w:space="0" w:color="000000"/>
-              <w:left w:val="single" w:sz="8" w:space="0" w:color="000000"/>
-              <w:bottom w:val="single" w:sz="8" w:space="0" w:color="000000"/>
-              <w:right w:val="single" w:sz="8" w:space="0" w:color="000000"/>
-            </w:tcBorders>
-            <w:tcMar>
-              <w:top w:w="100" w:type="dxa"/>
-              <w:left w:w="100" w:type="dxa"/>
-              <w:bottom w:w="100" w:type="dxa"/>
-              <w:right w:w="100" w:type="dxa"/>
-            </w:tcMar>
-            <w:hideMark/>
-          </w:tcPr>
-          <w:p>
-            <w:pPr>
-              <w:rPr>
-                <w:lang w:val="es-ES"/>
-              </w:rPr>
-            </w:pPr>
-            <w:r>
-              <w:rPr>
-                <w:lang w:val="es-ES"/>
-              </w:rPr>
-              <w:t xml:space="preserve">O (Log N) en el caso esperado y O(N) en el peor caso </w:t>
-            </w:r>
-          </w:p>
-        </w:tc>
-      </w:tr>
-      <w:tr>
-        <w:tc>
-          <w:tcPr>
-            <w:tcW w:w="0" w:type="auto"/>
-            <w:tcBorders>
-              <w:top w:val="single" w:sz="8" w:space="0" w:color="000000"/>
-              <w:left w:val="single" w:sz="8" w:space="0" w:color="000000"/>
-              <w:bottom w:val="single" w:sz="8" w:space="0" w:color="000000"/>
-              <w:right w:val="single" w:sz="8" w:space="0" w:color="000000"/>
-            </w:tcBorders>
-            <w:tcMar>
-              <w:top w:w="100" w:type="dxa"/>
-              <w:left w:w="100" w:type="dxa"/>
-              <w:bottom w:w="100" w:type="dxa"/>
-              <w:right w:w="100" w:type="dxa"/>
-            </w:tcMar>
-          </w:tcPr>
-          <w:p>
-            <w:pPr>
-              <w:rPr>
-                <w:b/>
-                <w:bCs/>
-                <w:color w:val="000000"/>
-                <w:lang w:val="es-ES"/>
-              </w:rPr>
-            </w:pPr>
-            <w:r>
-              <w:rPr>
-                <w:b/>
-                <w:bCs/>
-                <w:color w:val="000000"/>
-                <w:lang w:val="es-ES"/>
-              </w:rPr>
-              <w:t>Estructuras a utilizar</w:t>
-            </w:r>
-          </w:p>
-        </w:tc>
-        <w:tc>
-          <w:tcPr>
-            <w:tcW w:w="0" w:type="auto"/>
-            <w:tcBorders>
-              <w:top w:val="single" w:sz="8" w:space="0" w:color="000000"/>
-              <w:left w:val="single" w:sz="8" w:space="0" w:color="000000"/>
-              <w:bottom w:val="single" w:sz="8" w:space="0" w:color="000000"/>
-              <w:right w:val="single" w:sz="8" w:space="0" w:color="000000"/>
-            </w:tcBorders>
-            <w:tcMar>
-              <w:top w:w="100" w:type="dxa"/>
-              <w:left w:w="100" w:type="dxa"/>
-              <w:bottom w:w="100" w:type="dxa"/>
-              <w:right w:w="100" w:type="dxa"/>
-            </w:tcMar>
-          </w:tcPr>
-          <w:p>
-            <w:pPr>
-              <w:rPr>
-                <w:lang w:val="es-ES"/>
-              </w:rPr>
-            </w:pPr>
-            <w:r>
-              <w:rPr>
-                <w:lang w:val="es-ES"/>
-              </w:rPr>
-              <w:t>Se utilizará un kd-tree y un arreglo dinámico donde se tendrán todos los vértices de la malla vial</w:t>
-            </w:r>
-          </w:p>
-        </w:tc>
-      </w:tr>
-    </w:tbl>
-    <w:p>
-      <w:pPr>
-        <w:rPr>
-          <w:lang w:val="es-ES"/>
-        </w:rPr>
-      </w:pPr>
-    </w:p>
-    <w:p>
-      <w:pPr>
-        <w:rPr>
-          <w:lang w:val="es-ES"/>
-        </w:rPr>
-      </w:pPr>
-    </w:p>
-    <w:p>
-      <w:pPr>
-        <w:rPr>
-          <w:lang w:val="es-ES"/>
-        </w:rPr>
-      </w:pPr>
-    </w:p>
-    <w:p>
-      <w:pPr>
-        <w:rPr>
-          <w:lang w:val="es-ES"/>
-        </w:rPr>
-      </w:pPr>
+      <w:bookmarkStart w:id="0" w:name="_GoBack"/>
+      <w:bookmarkEnd w:id="0"/>
       <w:r>
         <w:rPr>
           <w:lang w:val="es-ES"/>
@@ -2424,7 +515,6 @@
         <w:rPr>
           <w:lang w:val="es-ES"/>
         </w:rPr>
-        <w:lastRenderedPageBreak/>
         <w:t>2A</w:t>
       </w:r>
       <w:r>
@@ -3093,6 +1183,7 @@
                 <w:color w:val="000000"/>
                 <w:lang w:val="es-ES"/>
               </w:rPr>
+              <w:lastRenderedPageBreak/>
               <w:t>Resumen</w:t>
             </w:r>
           </w:p>
@@ -3696,7 +1787,6 @@
                 <w:color w:val="000000"/>
                 <w:lang w:val="es-ES"/>
               </w:rPr>
-              <w:lastRenderedPageBreak/>
               <w:t>Resultados</w:t>
             </w:r>
           </w:p>
@@ -4290,6 +2380,7 @@
                 <w:color w:val="000000"/>
                 <w:lang w:val="es-ES"/>
               </w:rPr>
+              <w:lastRenderedPageBreak/>
               <w:t>Estructuras a utilizar</w:t>
             </w:r>
           </w:p>

</xml_diff>